<commit_message>
frontend angular project set up done
</commit_message>
<xml_diff>
--- a/howIDidIt.docx
+++ b/howIDidIt.docx
@@ -19,8 +19,19 @@
           <w:sz w:val="30"/>
           <w:szCs w:val="30"/>
         </w:rPr>
-        <w:t>While making ExamPortal</w:t>
-      </w:r>
+        <w:t xml:space="preserve">While making </w:t>
+      </w:r>
+      <w:proofErr w:type="spellStart"/>
+      <w:r>
+        <w:rPr>
+          <w:b/>
+          <w:bCs/>
+          <w:sz w:val="30"/>
+          <w:szCs w:val="30"/>
+        </w:rPr>
+        <w:t>ExamPortal</w:t>
+      </w:r>
+      <w:proofErr w:type="spellEnd"/>
     </w:p>
     <w:p>
       <w:pPr>
@@ -77,7 +88,47 @@
           <w:sz w:val="30"/>
           <w:szCs w:val="30"/>
         </w:rPr>
-        <w:t>Create schema in mysql workbench “quiz” ke naam se</w:t>
+        <w:t xml:space="preserve">Create schema in </w:t>
+      </w:r>
+      <w:proofErr w:type="spellStart"/>
+      <w:r>
+        <w:rPr>
+          <w:b/>
+          <w:bCs/>
+          <w:sz w:val="30"/>
+          <w:szCs w:val="30"/>
+        </w:rPr>
+        <w:t>mysql</w:t>
+      </w:r>
+      <w:proofErr w:type="spellEnd"/>
+      <w:r>
+        <w:rPr>
+          <w:b/>
+          <w:bCs/>
+          <w:sz w:val="30"/>
+          <w:szCs w:val="30"/>
+        </w:rPr>
+        <w:t xml:space="preserve"> workbench “quiz” </w:t>
+      </w:r>
+      <w:proofErr w:type="spellStart"/>
+      <w:r>
+        <w:rPr>
+          <w:b/>
+          <w:bCs/>
+          <w:sz w:val="30"/>
+          <w:szCs w:val="30"/>
+        </w:rPr>
+        <w:t>ke</w:t>
+      </w:r>
+      <w:proofErr w:type="spellEnd"/>
+      <w:r>
+        <w:rPr>
+          <w:b/>
+          <w:bCs/>
+          <w:sz w:val="30"/>
+          <w:szCs w:val="30"/>
+        </w:rPr>
+        <w:t xml:space="preserve"> naam se</w:t>
       </w:r>
     </w:p>
     <w:p>
@@ -189,6 +240,7 @@
         </w:rPr>
         <w:t>=</w:t>
       </w:r>
+      <w:proofErr w:type="spellStart"/>
       <w:r>
         <w:rPr>
           <w:rFonts w:ascii="Courier New" w:eastAsia="Times New Roman" w:hAnsi="Courier New" w:cs="Courier New"/>
@@ -197,8 +249,9 @@
           <w:szCs w:val="20"/>
           <w:lang w:eastAsia="en-IN"/>
         </w:rPr>
-        <w:t>jdbc:mysql://localhost:3306/app</w:t>
-      </w:r>
+        <w:t>jdbc:mysql</w:t>
+      </w:r>
+      <w:proofErr w:type="spellEnd"/>
       <w:r>
         <w:rPr>
           <w:rFonts w:ascii="Courier New" w:eastAsia="Times New Roman" w:hAnsi="Courier New" w:cs="Courier New"/>
@@ -207,8 +260,30 @@
           <w:szCs w:val="20"/>
           <w:lang w:eastAsia="en-IN"/>
         </w:rPr>
+        <w:t>://localhost:3306/</w:t>
+      </w:r>
+      <w:proofErr w:type="spellStart"/>
+      <w:r>
+        <w:rPr>
+          <w:rFonts w:ascii="Courier New" w:eastAsia="Times New Roman" w:hAnsi="Courier New" w:cs="Courier New"/>
+          <w:color w:val="6A8759"/>
+          <w:sz w:val="20"/>
+          <w:szCs w:val="20"/>
+          <w:lang w:eastAsia="en-IN"/>
+        </w:rPr>
+        <w:t>app</w:t>
+      </w:r>
+      <w:r>
+        <w:rPr>
+          <w:rFonts w:ascii="Courier New" w:eastAsia="Times New Roman" w:hAnsi="Courier New" w:cs="Courier New"/>
+          <w:color w:val="6A8759"/>
+          <w:sz w:val="20"/>
+          <w:szCs w:val="20"/>
+          <w:lang w:eastAsia="en-IN"/>
+        </w:rPr>
         <w:t>name</w:t>
       </w:r>
+      <w:proofErr w:type="spellEnd"/>
       <w:r>
         <w:rPr>
           <w:rFonts w:ascii="Courier New" w:eastAsia="Times New Roman" w:hAnsi="Courier New" w:cs="Courier New"/>
@@ -239,6 +314,7 @@
         </w:rPr>
         <w:br/>
       </w:r>
+      <w:proofErr w:type="spellStart"/>
       <w:r>
         <w:rPr>
           <w:rFonts w:ascii="Courier New" w:eastAsia="Times New Roman" w:hAnsi="Courier New" w:cs="Courier New"/>
@@ -249,6 +325,7 @@
         </w:rPr>
         <w:t>spring.datasource.username</w:t>
       </w:r>
+      <w:proofErr w:type="spellEnd"/>
       <w:r>
         <w:rPr>
           <w:rFonts w:ascii="Courier New" w:eastAsia="Times New Roman" w:hAnsi="Courier New" w:cs="Courier New"/>
@@ -279,6 +356,7 @@
         </w:rPr>
         <w:br/>
       </w:r>
+      <w:proofErr w:type="spellStart"/>
       <w:r>
         <w:rPr>
           <w:rFonts w:ascii="Courier New" w:eastAsia="Times New Roman" w:hAnsi="Courier New" w:cs="Courier New"/>
@@ -289,6 +367,7 @@
         </w:rPr>
         <w:t>spring.datasource.password</w:t>
       </w:r>
+      <w:proofErr w:type="spellEnd"/>
       <w:r>
         <w:rPr>
           <w:rFonts w:ascii="Courier New" w:eastAsia="Times New Roman" w:hAnsi="Courier New" w:cs="Courier New"/>
@@ -349,6 +428,7 @@
         </w:rPr>
         <w:br/>
       </w:r>
+      <w:proofErr w:type="spellStart"/>
       <w:r>
         <w:rPr>
           <w:rFonts w:ascii="Courier New" w:eastAsia="Times New Roman" w:hAnsi="Courier New" w:cs="Courier New"/>
@@ -357,7 +437,18 @@
           <w:szCs w:val="20"/>
           <w:lang w:eastAsia="en-IN"/>
         </w:rPr>
-        <w:t>spring.datasource.driver-class</w:t>
+        <w:t>spring.datasource.driver</w:t>
+      </w:r>
+      <w:proofErr w:type="spellEnd"/>
+      <w:r>
+        <w:rPr>
+          <w:rFonts w:ascii="Courier New" w:eastAsia="Times New Roman" w:hAnsi="Courier New" w:cs="Courier New"/>
+          <w:color w:val="CC7832"/>
+          <w:sz w:val="20"/>
+          <w:szCs w:val="20"/>
+          <w:lang w:eastAsia="en-IN"/>
+        </w:rPr>
+        <w:t>-class</w:t>
       </w:r>
       <w:r>
         <w:rPr>
@@ -369,6 +460,7 @@
         </w:rPr>
         <w:t>=</w:t>
       </w:r>
+      <w:proofErr w:type="spellStart"/>
       <w:r>
         <w:rPr>
           <w:rFonts w:ascii="Courier New" w:eastAsia="Times New Roman" w:hAnsi="Courier New" w:cs="Courier New"/>
@@ -379,6 +471,7 @@
         </w:rPr>
         <w:t>com.cj.jdbc.Driver</w:t>
       </w:r>
+      <w:proofErr w:type="spellEnd"/>
       <w:r>
         <w:rPr>
           <w:rFonts w:ascii="Courier New" w:eastAsia="Times New Roman" w:hAnsi="Courier New" w:cs="Courier New"/>
@@ -407,7 +500,29 @@
           <w:szCs w:val="20"/>
           <w:lang w:eastAsia="en-IN"/>
         </w:rPr>
-        <w:t>#hibernate configuration/jpa configuration</w:t>
+        <w:t>#hibernate configuration/</w:t>
+      </w:r>
+      <w:proofErr w:type="spellStart"/>
+      <w:r>
+        <w:rPr>
+          <w:rFonts w:ascii="Courier New" w:eastAsia="Times New Roman" w:hAnsi="Courier New" w:cs="Courier New"/>
+          <w:color w:val="808080"/>
+          <w:sz w:val="20"/>
+          <w:szCs w:val="20"/>
+          <w:lang w:eastAsia="en-IN"/>
+        </w:rPr>
+        <w:t>jpa</w:t>
+      </w:r>
+      <w:proofErr w:type="spellEnd"/>
+      <w:r>
+        <w:rPr>
+          <w:rFonts w:ascii="Courier New" w:eastAsia="Times New Roman" w:hAnsi="Courier New" w:cs="Courier New"/>
+          <w:color w:val="808080"/>
+          <w:sz w:val="20"/>
+          <w:szCs w:val="20"/>
+          <w:lang w:eastAsia="en-IN"/>
+        </w:rPr>
+        <w:t xml:space="preserve"> configuration</w:t>
       </w:r>
       <w:r>
         <w:rPr>
@@ -459,6 +574,7 @@
         </w:rPr>
         <w:br/>
       </w:r>
+      <w:proofErr w:type="spellStart"/>
       <w:r>
         <w:rPr>
           <w:rFonts w:ascii="Courier New" w:eastAsia="Times New Roman" w:hAnsi="Courier New" w:cs="Courier New"/>
@@ -467,7 +583,18 @@
           <w:szCs w:val="20"/>
           <w:lang w:eastAsia="en-IN"/>
         </w:rPr>
-        <w:t>spring.jpa.hibernate.ddl-auto</w:t>
+        <w:t>spring.jpa.hibernate.ddl</w:t>
+      </w:r>
+      <w:proofErr w:type="spellEnd"/>
+      <w:r>
+        <w:rPr>
+          <w:rFonts w:ascii="Courier New" w:eastAsia="Times New Roman" w:hAnsi="Courier New" w:cs="Courier New"/>
+          <w:color w:val="CC7832"/>
+          <w:sz w:val="20"/>
+          <w:szCs w:val="20"/>
+          <w:lang w:eastAsia="en-IN"/>
+        </w:rPr>
+        <w:t>-auto</w:t>
       </w:r>
       <w:r>
         <w:rPr>
@@ -507,8 +634,152 @@
           <w:szCs w:val="20"/>
           <w:lang w:eastAsia="en-IN"/>
         </w:rPr>
-        <w:t># isse first time jab project chalega to khud ba khud saari entities ban jayegi orkhud table column ban jayenge</w:t>
-      </w:r>
+        <w:t xml:space="preserve"># </w:t>
+      </w:r>
+      <w:proofErr w:type="spellStart"/>
+      <w:r>
+        <w:rPr>
+          <w:rFonts w:ascii="Courier New" w:eastAsia="Times New Roman" w:hAnsi="Courier New" w:cs="Courier New"/>
+          <w:color w:val="808080"/>
+          <w:sz w:val="20"/>
+          <w:szCs w:val="20"/>
+          <w:lang w:eastAsia="en-IN"/>
+        </w:rPr>
+        <w:t>isse</w:t>
+      </w:r>
+      <w:proofErr w:type="spellEnd"/>
+      <w:r>
+        <w:rPr>
+          <w:rFonts w:ascii="Courier New" w:eastAsia="Times New Roman" w:hAnsi="Courier New" w:cs="Courier New"/>
+          <w:color w:val="808080"/>
+          <w:sz w:val="20"/>
+          <w:szCs w:val="20"/>
+          <w:lang w:eastAsia="en-IN"/>
+        </w:rPr>
+        <w:t xml:space="preserve"> first time jab project </w:t>
+      </w:r>
+      <w:proofErr w:type="spellStart"/>
+      <w:r>
+        <w:rPr>
+          <w:rFonts w:ascii="Courier New" w:eastAsia="Times New Roman" w:hAnsi="Courier New" w:cs="Courier New"/>
+          <w:color w:val="808080"/>
+          <w:sz w:val="20"/>
+          <w:szCs w:val="20"/>
+          <w:lang w:eastAsia="en-IN"/>
+        </w:rPr>
+        <w:t>chalega</w:t>
+      </w:r>
+      <w:proofErr w:type="spellEnd"/>
+      <w:r>
+        <w:rPr>
+          <w:rFonts w:ascii="Courier New" w:eastAsia="Times New Roman" w:hAnsi="Courier New" w:cs="Courier New"/>
+          <w:color w:val="808080"/>
+          <w:sz w:val="20"/>
+          <w:szCs w:val="20"/>
+          <w:lang w:eastAsia="en-IN"/>
+        </w:rPr>
+        <w:t xml:space="preserve"> to khud </w:t>
+      </w:r>
+      <w:proofErr w:type="spellStart"/>
+      <w:r>
+        <w:rPr>
+          <w:rFonts w:ascii="Courier New" w:eastAsia="Times New Roman" w:hAnsi="Courier New" w:cs="Courier New"/>
+          <w:color w:val="808080"/>
+          <w:sz w:val="20"/>
+          <w:szCs w:val="20"/>
+          <w:lang w:eastAsia="en-IN"/>
+        </w:rPr>
+        <w:t>ba</w:t>
+      </w:r>
+      <w:proofErr w:type="spellEnd"/>
+      <w:r>
+        <w:rPr>
+          <w:rFonts w:ascii="Courier New" w:eastAsia="Times New Roman" w:hAnsi="Courier New" w:cs="Courier New"/>
+          <w:color w:val="808080"/>
+          <w:sz w:val="20"/>
+          <w:szCs w:val="20"/>
+          <w:lang w:eastAsia="en-IN"/>
+        </w:rPr>
+        <w:t xml:space="preserve"> khud </w:t>
+      </w:r>
+      <w:proofErr w:type="spellStart"/>
+      <w:r>
+        <w:rPr>
+          <w:rFonts w:ascii="Courier New" w:eastAsia="Times New Roman" w:hAnsi="Courier New" w:cs="Courier New"/>
+          <w:color w:val="808080"/>
+          <w:sz w:val="20"/>
+          <w:szCs w:val="20"/>
+          <w:lang w:eastAsia="en-IN"/>
+        </w:rPr>
+        <w:t>saari</w:t>
+      </w:r>
+      <w:proofErr w:type="spellEnd"/>
+      <w:r>
+        <w:rPr>
+          <w:rFonts w:ascii="Courier New" w:eastAsia="Times New Roman" w:hAnsi="Courier New" w:cs="Courier New"/>
+          <w:color w:val="808080"/>
+          <w:sz w:val="20"/>
+          <w:szCs w:val="20"/>
+          <w:lang w:eastAsia="en-IN"/>
+        </w:rPr>
+        <w:t xml:space="preserve"> entities ban </w:t>
+      </w:r>
+      <w:proofErr w:type="spellStart"/>
+      <w:r>
+        <w:rPr>
+          <w:rFonts w:ascii="Courier New" w:eastAsia="Times New Roman" w:hAnsi="Courier New" w:cs="Courier New"/>
+          <w:color w:val="808080"/>
+          <w:sz w:val="20"/>
+          <w:szCs w:val="20"/>
+          <w:lang w:eastAsia="en-IN"/>
+        </w:rPr>
+        <w:t>jayegi</w:t>
+      </w:r>
+      <w:proofErr w:type="spellEnd"/>
+      <w:r>
+        <w:rPr>
+          <w:rFonts w:ascii="Courier New" w:eastAsia="Times New Roman" w:hAnsi="Courier New" w:cs="Courier New"/>
+          <w:color w:val="808080"/>
+          <w:sz w:val="20"/>
+          <w:szCs w:val="20"/>
+          <w:lang w:eastAsia="en-IN"/>
+        </w:rPr>
+        <w:t xml:space="preserve"> </w:t>
+      </w:r>
+      <w:proofErr w:type="spellStart"/>
+      <w:r>
+        <w:rPr>
+          <w:rFonts w:ascii="Courier New" w:eastAsia="Times New Roman" w:hAnsi="Courier New" w:cs="Courier New"/>
+          <w:color w:val="808080"/>
+          <w:sz w:val="20"/>
+          <w:szCs w:val="20"/>
+          <w:lang w:eastAsia="en-IN"/>
+        </w:rPr>
+        <w:t>orkhud</w:t>
+      </w:r>
+      <w:proofErr w:type="spellEnd"/>
+      <w:r>
+        <w:rPr>
+          <w:rFonts w:ascii="Courier New" w:eastAsia="Times New Roman" w:hAnsi="Courier New" w:cs="Courier New"/>
+          <w:color w:val="808080"/>
+          <w:sz w:val="20"/>
+          <w:szCs w:val="20"/>
+          <w:lang w:eastAsia="en-IN"/>
+        </w:rPr>
+        <w:t xml:space="preserve"> table column ban </w:t>
+      </w:r>
+      <w:proofErr w:type="spellStart"/>
+      <w:r>
+        <w:rPr>
+          <w:rFonts w:ascii="Courier New" w:eastAsia="Times New Roman" w:hAnsi="Courier New" w:cs="Courier New"/>
+          <w:color w:val="808080"/>
+          <w:sz w:val="20"/>
+          <w:szCs w:val="20"/>
+          <w:lang w:eastAsia="en-IN"/>
+        </w:rPr>
+        <w:t>jayenge</w:t>
+      </w:r>
+      <w:proofErr w:type="spellEnd"/>
       <w:r>
         <w:rPr>
           <w:rFonts w:ascii="Courier New" w:eastAsia="Times New Roman" w:hAnsi="Courier New" w:cs="Courier New"/>
@@ -529,6 +800,7 @@
         </w:rPr>
         <w:br/>
       </w:r>
+      <w:proofErr w:type="spellStart"/>
       <w:r>
         <w:rPr>
           <w:rFonts w:ascii="Courier New" w:eastAsia="Times New Roman" w:hAnsi="Courier New" w:cs="Courier New"/>
@@ -539,6 +811,7 @@
         </w:rPr>
         <w:t>spring.jpa.show-sql</w:t>
       </w:r>
+      <w:proofErr w:type="spellEnd"/>
       <w:r>
         <w:rPr>
           <w:rFonts w:ascii="Courier New" w:eastAsia="Times New Roman" w:hAnsi="Courier New" w:cs="Courier New"/>
@@ -577,8 +850,130 @@
           <w:szCs w:val="20"/>
           <w:lang w:eastAsia="en-IN"/>
         </w:rPr>
-        <w:t># iss hamare query fire hone ke baad terminal pe dikh jayega</w:t>
-      </w:r>
+        <w:t xml:space="preserve"># </w:t>
+      </w:r>
+      <w:proofErr w:type="spellStart"/>
+      <w:r>
+        <w:rPr>
+          <w:rFonts w:ascii="Courier New" w:eastAsia="Times New Roman" w:hAnsi="Courier New" w:cs="Courier New"/>
+          <w:color w:val="808080"/>
+          <w:sz w:val="20"/>
+          <w:szCs w:val="20"/>
+          <w:lang w:eastAsia="en-IN"/>
+        </w:rPr>
+        <w:t>iss</w:t>
+      </w:r>
+      <w:proofErr w:type="spellEnd"/>
+      <w:r>
+        <w:rPr>
+          <w:rFonts w:ascii="Courier New" w:eastAsia="Times New Roman" w:hAnsi="Courier New" w:cs="Courier New"/>
+          <w:color w:val="808080"/>
+          <w:sz w:val="20"/>
+          <w:szCs w:val="20"/>
+          <w:lang w:eastAsia="en-IN"/>
+        </w:rPr>
+        <w:t xml:space="preserve"> </w:t>
+      </w:r>
+      <w:proofErr w:type="spellStart"/>
+      <w:r>
+        <w:rPr>
+          <w:rFonts w:ascii="Courier New" w:eastAsia="Times New Roman" w:hAnsi="Courier New" w:cs="Courier New"/>
+          <w:color w:val="808080"/>
+          <w:sz w:val="20"/>
+          <w:szCs w:val="20"/>
+          <w:lang w:eastAsia="en-IN"/>
+        </w:rPr>
+        <w:t>hamare</w:t>
+      </w:r>
+      <w:proofErr w:type="spellEnd"/>
+      <w:r>
+        <w:rPr>
+          <w:rFonts w:ascii="Courier New" w:eastAsia="Times New Roman" w:hAnsi="Courier New" w:cs="Courier New"/>
+          <w:color w:val="808080"/>
+          <w:sz w:val="20"/>
+          <w:szCs w:val="20"/>
+          <w:lang w:eastAsia="en-IN"/>
+        </w:rPr>
+        <w:t xml:space="preserve"> query fire hone </w:t>
+      </w:r>
+      <w:proofErr w:type="spellStart"/>
+      <w:r>
+        <w:rPr>
+          <w:rFonts w:ascii="Courier New" w:eastAsia="Times New Roman" w:hAnsi="Courier New" w:cs="Courier New"/>
+          <w:color w:val="808080"/>
+          <w:sz w:val="20"/>
+          <w:szCs w:val="20"/>
+          <w:lang w:eastAsia="en-IN"/>
+        </w:rPr>
+        <w:t>ke</w:t>
+      </w:r>
+      <w:proofErr w:type="spellEnd"/>
+      <w:r>
+        <w:rPr>
+          <w:rFonts w:ascii="Courier New" w:eastAsia="Times New Roman" w:hAnsi="Courier New" w:cs="Courier New"/>
+          <w:color w:val="808080"/>
+          <w:sz w:val="20"/>
+          <w:szCs w:val="20"/>
+          <w:lang w:eastAsia="en-IN"/>
+        </w:rPr>
+        <w:t xml:space="preserve"> </w:t>
+      </w:r>
+      <w:proofErr w:type="spellStart"/>
+      <w:r>
+        <w:rPr>
+          <w:rFonts w:ascii="Courier New" w:eastAsia="Times New Roman" w:hAnsi="Courier New" w:cs="Courier New"/>
+          <w:color w:val="808080"/>
+          <w:sz w:val="20"/>
+          <w:szCs w:val="20"/>
+          <w:lang w:eastAsia="en-IN"/>
+        </w:rPr>
+        <w:t>baad</w:t>
+      </w:r>
+      <w:proofErr w:type="spellEnd"/>
+      <w:r>
+        <w:rPr>
+          <w:rFonts w:ascii="Courier New" w:eastAsia="Times New Roman" w:hAnsi="Courier New" w:cs="Courier New"/>
+          <w:color w:val="808080"/>
+          <w:sz w:val="20"/>
+          <w:szCs w:val="20"/>
+          <w:lang w:eastAsia="en-IN"/>
+        </w:rPr>
+        <w:t xml:space="preserve"> terminal pe </w:t>
+      </w:r>
+      <w:proofErr w:type="spellStart"/>
+      <w:r>
+        <w:rPr>
+          <w:rFonts w:ascii="Courier New" w:eastAsia="Times New Roman" w:hAnsi="Courier New" w:cs="Courier New"/>
+          <w:color w:val="808080"/>
+          <w:sz w:val="20"/>
+          <w:szCs w:val="20"/>
+          <w:lang w:eastAsia="en-IN"/>
+        </w:rPr>
+        <w:t>dikh</w:t>
+      </w:r>
+      <w:proofErr w:type="spellEnd"/>
+      <w:r>
+        <w:rPr>
+          <w:rFonts w:ascii="Courier New" w:eastAsia="Times New Roman" w:hAnsi="Courier New" w:cs="Courier New"/>
+          <w:color w:val="808080"/>
+          <w:sz w:val="20"/>
+          <w:szCs w:val="20"/>
+          <w:lang w:eastAsia="en-IN"/>
+        </w:rPr>
+        <w:t xml:space="preserve"> </w:t>
+      </w:r>
+      <w:proofErr w:type="spellStart"/>
+      <w:r>
+        <w:rPr>
+          <w:rFonts w:ascii="Courier New" w:eastAsia="Times New Roman" w:hAnsi="Courier New" w:cs="Courier New"/>
+          <w:color w:val="808080"/>
+          <w:sz w:val="20"/>
+          <w:szCs w:val="20"/>
+          <w:lang w:eastAsia="en-IN"/>
+        </w:rPr>
+        <w:t>jayega</w:t>
+      </w:r>
+      <w:proofErr w:type="spellEnd"/>
       <w:r>
         <w:rPr>
           <w:rFonts w:ascii="Courier New" w:eastAsia="Times New Roman" w:hAnsi="Courier New" w:cs="Courier New"/>
@@ -589,6 +984,7 @@
         </w:rPr>
         <w:br/>
       </w:r>
+      <w:proofErr w:type="spellStart"/>
       <w:r>
         <w:rPr>
           <w:rFonts w:ascii="Courier New" w:eastAsia="Times New Roman" w:hAnsi="Courier New" w:cs="Courier New"/>
@@ -599,6 +995,7 @@
         </w:rPr>
         <w:t>spring.jpa.properties.hibernate.formate_sql</w:t>
       </w:r>
+      <w:proofErr w:type="spellEnd"/>
       <w:r>
         <w:rPr>
           <w:rFonts w:ascii="Courier New" w:eastAsia="Times New Roman" w:hAnsi="Courier New" w:cs="Courier New"/>
@@ -637,7 +1034,29 @@
           <w:szCs w:val="20"/>
           <w:lang w:eastAsia="en-IN"/>
         </w:rPr>
-        <w:t># it will formate the query which will be seen in terminal , it will make query easily readable</w:t>
+        <w:t xml:space="preserve"># it will </w:t>
+      </w:r>
+      <w:proofErr w:type="spellStart"/>
+      <w:r>
+        <w:rPr>
+          <w:rFonts w:ascii="Courier New" w:eastAsia="Times New Roman" w:hAnsi="Courier New" w:cs="Courier New"/>
+          <w:color w:val="808080"/>
+          <w:sz w:val="20"/>
+          <w:szCs w:val="20"/>
+          <w:lang w:eastAsia="en-IN"/>
+        </w:rPr>
+        <w:t>formate</w:t>
+      </w:r>
+      <w:proofErr w:type="spellEnd"/>
+      <w:r>
+        <w:rPr>
+          <w:rFonts w:ascii="Courier New" w:eastAsia="Times New Roman" w:hAnsi="Courier New" w:cs="Courier New"/>
+          <w:color w:val="808080"/>
+          <w:sz w:val="20"/>
+          <w:szCs w:val="20"/>
+          <w:lang w:eastAsia="en-IN"/>
+        </w:rPr>
+        <w:t xml:space="preserve"> the query which will be seen in terminal , it will make query easily readable</w:t>
       </w:r>
     </w:p>
     <w:p>
@@ -671,7 +1090,259 @@
           <w:sz w:val="30"/>
           <w:szCs w:val="30"/>
         </w:rPr>
-        <w:t>We will make another package inside com.Appname with name “model” to store all database related things like users detail and all</w:t>
+        <w:t xml:space="preserve">We will make another package inside </w:t>
+      </w:r>
+      <w:proofErr w:type="spellStart"/>
+      <w:proofErr w:type="gramStart"/>
+      <w:r>
+        <w:rPr>
+          <w:b/>
+          <w:bCs/>
+          <w:sz w:val="30"/>
+          <w:szCs w:val="30"/>
+        </w:rPr>
+        <w:t>com.Appname</w:t>
+      </w:r>
+      <w:proofErr w:type="spellEnd"/>
+      <w:proofErr w:type="gramEnd"/>
+      <w:r>
+        <w:rPr>
+          <w:b/>
+          <w:bCs/>
+          <w:sz w:val="30"/>
+          <w:szCs w:val="30"/>
+        </w:rPr>
+        <w:t xml:space="preserve"> with name “model” to store all database related things like users detail and all</w:t>
+      </w:r>
+    </w:p>
+    <w:p>
+      <w:pPr>
+        <w:rPr>
+          <w:b/>
+          <w:bCs/>
+          <w:sz w:val="30"/>
+          <w:szCs w:val="30"/>
+        </w:rPr>
+      </w:pPr>
+    </w:p>
+    <w:p>
+      <w:pPr>
+        <w:rPr>
+          <w:b/>
+          <w:bCs/>
+          <w:sz w:val="30"/>
+          <w:szCs w:val="30"/>
+        </w:rPr>
+      </w:pPr>
+    </w:p>
+    <w:p>
+      <w:pPr>
+        <w:rPr>
+          <w:b/>
+          <w:bCs/>
+          <w:sz w:val="30"/>
+          <w:szCs w:val="30"/>
+        </w:rPr>
+      </w:pPr>
+    </w:p>
+    <w:p>
+      <w:pPr>
+        <w:rPr>
+          <w:b/>
+          <w:bCs/>
+          <w:sz w:val="30"/>
+          <w:szCs w:val="30"/>
+        </w:rPr>
+      </w:pPr>
+    </w:p>
+    <w:p>
+      <w:pPr>
+        <w:rPr>
+          <w:b/>
+          <w:bCs/>
+          <w:sz w:val="30"/>
+          <w:szCs w:val="30"/>
+        </w:rPr>
+      </w:pPr>
+    </w:p>
+    <w:p>
+      <w:pPr>
+        <w:pStyle w:val="ListParagraph"/>
+        <w:numPr>
+          <w:ilvl w:val="0"/>
+          <w:numId w:val="2"/>
+        </w:numPr>
+        <w:rPr>
+          <w:b/>
+          <w:bCs/>
+          <w:sz w:val="30"/>
+          <w:szCs w:val="30"/>
+        </w:rPr>
+      </w:pPr>
+      <w:r>
+        <w:rPr>
+          <w:b/>
+          <w:bCs/>
+          <w:sz w:val="30"/>
+          <w:szCs w:val="30"/>
+        </w:rPr>
+        <w:t xml:space="preserve">How </w:t>
+      </w:r>
+      <w:r>
+        <w:rPr>
+          <w:b/>
+          <w:bCs/>
+          <w:sz w:val="30"/>
+          <w:szCs w:val="30"/>
+        </w:rPr>
+        <w:t>to create angular project</w:t>
+      </w:r>
+    </w:p>
+    <w:p>
+      <w:pPr>
+        <w:pStyle w:val="ListParagraph"/>
+        <w:numPr>
+          <w:ilvl w:val="1"/>
+          <w:numId w:val="2"/>
+        </w:numPr>
+        <w:rPr>
+          <w:b/>
+          <w:bCs/>
+          <w:sz w:val="30"/>
+          <w:szCs w:val="30"/>
+        </w:rPr>
+      </w:pPr>
+      <w:r>
+        <w:rPr>
+          <w:b/>
+          <w:bCs/>
+          <w:sz w:val="30"/>
+          <w:szCs w:val="30"/>
+        </w:rPr>
+        <w:t xml:space="preserve">Search Angular cli, </w:t>
+      </w:r>
+    </w:p>
+    <w:p>
+      <w:pPr>
+        <w:pStyle w:val="ListParagraph"/>
+        <w:numPr>
+          <w:ilvl w:val="2"/>
+          <w:numId w:val="2"/>
+        </w:numPr>
+        <w:rPr>
+          <w:b/>
+          <w:bCs/>
+          <w:sz w:val="30"/>
+          <w:szCs w:val="30"/>
+        </w:rPr>
+      </w:pPr>
+      <w:proofErr w:type="spellStart"/>
+      <w:r>
+        <w:rPr>
+          <w:b/>
+          <w:bCs/>
+          <w:sz w:val="30"/>
+          <w:szCs w:val="30"/>
+        </w:rPr>
+        <w:t>npm</w:t>
+      </w:r>
+      <w:proofErr w:type="spellEnd"/>
+      <w:r>
+        <w:rPr>
+          <w:b/>
+          <w:bCs/>
+          <w:sz w:val="30"/>
+          <w:szCs w:val="30"/>
+        </w:rPr>
+        <w:t xml:space="preserve"> </w:t>
+      </w:r>
+      <w:proofErr w:type="spellStart"/>
+      <w:r>
+        <w:rPr>
+          <w:b/>
+          <w:bCs/>
+          <w:sz w:val="30"/>
+          <w:szCs w:val="30"/>
+        </w:rPr>
+        <w:t>i</w:t>
+      </w:r>
+      <w:proofErr w:type="spellEnd"/>
+      <w:r>
+        <w:rPr>
+          <w:b/>
+          <w:bCs/>
+          <w:sz w:val="30"/>
+          <w:szCs w:val="30"/>
+        </w:rPr>
+        <w:t xml:space="preserve"> -g @angular/cli</w:t>
+      </w:r>
+    </w:p>
+    <w:p>
+      <w:pPr>
+        <w:pStyle w:val="ListParagraph"/>
+        <w:numPr>
+          <w:ilvl w:val="2"/>
+          <w:numId w:val="2"/>
+        </w:numPr>
+        <w:rPr>
+          <w:b/>
+          <w:bCs/>
+          <w:sz w:val="30"/>
+          <w:szCs w:val="30"/>
+        </w:rPr>
+      </w:pPr>
+      <w:r>
+        <w:rPr>
+          <w:b/>
+          <w:bCs/>
+          <w:sz w:val="30"/>
+          <w:szCs w:val="30"/>
+        </w:rPr>
+        <w:t>“</w:t>
+      </w:r>
+      <w:proofErr w:type="gramStart"/>
+      <w:r>
+        <w:rPr>
+          <w:b/>
+          <w:bCs/>
+          <w:sz w:val="30"/>
+          <w:szCs w:val="30"/>
+        </w:rPr>
+        <w:t>ng</w:t>
+      </w:r>
+      <w:proofErr w:type="gramEnd"/>
+      <w:r>
+        <w:rPr>
+          <w:b/>
+          <w:bCs/>
+          <w:sz w:val="30"/>
+          <w:szCs w:val="30"/>
+        </w:rPr>
+        <w:t xml:space="preserve"> help” to know more commands related to angular</w:t>
+      </w:r>
+    </w:p>
+    <w:p>
+      <w:pPr>
+        <w:pStyle w:val="ListParagraph"/>
+        <w:numPr>
+          <w:ilvl w:val="2"/>
+          <w:numId w:val="2"/>
+        </w:numPr>
+        <w:rPr>
+          <w:b/>
+          <w:bCs/>
+          <w:sz w:val="30"/>
+          <w:szCs w:val="30"/>
+        </w:rPr>
+      </w:pPr>
+      <w:r>
+        <w:rPr>
+          <w:b/>
+          <w:bCs/>
+          <w:sz w:val="30"/>
+          <w:szCs w:val="30"/>
+        </w:rPr>
+        <w:t>“Ng serve” to run angular app</w:t>
       </w:r>
     </w:p>
     <w:p>
@@ -872,60 +1543,50 @@
         </w:rPr>
       </w:pPr>
     </w:p>
-    <w:p>
-      <w:pPr>
-        <w:jc w:val="center"/>
-        <w:rPr>
-          <w:b/>
-          <w:bCs/>
-          <w:sz w:val="30"/>
-          <w:szCs w:val="30"/>
-        </w:rPr>
-      </w:pPr>
-    </w:p>
-    <w:p>
-      <w:pPr>
-        <w:jc w:val="center"/>
-        <w:rPr>
-          <w:b/>
-          <w:bCs/>
-          <w:sz w:val="30"/>
-          <w:szCs w:val="30"/>
-        </w:rPr>
-      </w:pPr>
-    </w:p>
-    <w:p>
-      <w:pPr>
-        <w:jc w:val="center"/>
-        <w:rPr>
-          <w:b/>
-          <w:bCs/>
-          <w:sz w:val="30"/>
-          <w:szCs w:val="30"/>
-        </w:rPr>
-      </w:pPr>
-    </w:p>
-    <w:p>
-      <w:pPr>
-        <w:jc w:val="center"/>
-        <w:rPr>
-          <w:b/>
-          <w:bCs/>
-          <w:sz w:val="30"/>
-          <w:szCs w:val="30"/>
-        </w:rPr>
-      </w:pPr>
-    </w:p>
     <w:p/>
     <w:p>
       <w:r>
-        <w:t>How to make a new project in spring boot  ,  new spring project, spring initializr, initializer , initilijer</w:t>
-      </w:r>
+        <w:t xml:space="preserve">How to make a new project in spring </w:t>
+      </w:r>
+      <w:proofErr w:type="gramStart"/>
+      <w:r>
+        <w:t>boot  ,</w:t>
+      </w:r>
+      <w:proofErr w:type="gramEnd"/>
+      <w:r>
+        <w:t xml:space="preserve">  new spring project, spring </w:t>
+      </w:r>
+      <w:proofErr w:type="spellStart"/>
+      <w:r>
+        <w:t>initializr</w:t>
+      </w:r>
+      <w:proofErr w:type="spellEnd"/>
+      <w:r>
+        <w:t xml:space="preserve">, initializer , </w:t>
+      </w:r>
+      <w:proofErr w:type="spellStart"/>
+      <w:r>
+        <w:t>initilijer</w:t>
+      </w:r>
+      <w:proofErr w:type="spellEnd"/>
     </w:p>
     <w:p/>
     <w:p>
       <w:r>
-        <w:t>-&gt;just search spring initializr, : start.spring.io</w:t>
+        <w:t xml:space="preserve">-&gt;just search spring </w:t>
+      </w:r>
+      <w:proofErr w:type="spellStart"/>
+      <w:r>
+        <w:t>initializr</w:t>
+      </w:r>
+      <w:proofErr w:type="spellEnd"/>
+      <w:proofErr w:type="gramStart"/>
+      <w:r>
+        <w:t>, :</w:t>
+      </w:r>
+      <w:proofErr w:type="gramEnd"/>
+      <w:r>
+        <w:t xml:space="preserve"> start.spring.io</w:t>
       </w:r>
       <w:r>
         <w:t xml:space="preserve"> || </w:t>
@@ -935,8 +1596,16 @@
           <w:rPr>
             <w:rStyle w:val="Hyperlink"/>
           </w:rPr>
-          <w:t>Spring Initializr</w:t>
+          <w:t xml:space="preserve">Spring </w:t>
         </w:r>
+        <w:proofErr w:type="spellStart"/>
+        <w:r>
+          <w:rPr>
+            <w:rStyle w:val="Hyperlink"/>
+          </w:rPr>
+          <w:t>Initializr</w:t>
+        </w:r>
+        <w:proofErr w:type="spellEnd"/>
       </w:hyperlink>
     </w:p>
     <w:p/>
@@ -949,8 +1618,13 @@
           <w:numId w:val="1"/>
         </w:numPr>
       </w:pPr>
-      <w:r>
-        <w:t xml:space="preserve">Dependency , </w:t>
+      <w:proofErr w:type="gramStart"/>
+      <w:r>
+        <w:t>Dependency ,</w:t>
+      </w:r>
+      <w:proofErr w:type="gramEnd"/>
+      <w:r>
+        <w:t xml:space="preserve"> </w:t>
       </w:r>
     </w:p>
     <w:p>
@@ -974,7 +1648,23 @@
         </w:numPr>
       </w:pPr>
       <w:r>
-        <w:t xml:space="preserve"> jpa (spring data jpa) to connect with database</w:t>
+        <w:t xml:space="preserve"> </w:t>
+      </w:r>
+      <w:proofErr w:type="spellStart"/>
+      <w:r>
+        <w:t>jpa</w:t>
+      </w:r>
+      <w:proofErr w:type="spellEnd"/>
+      <w:r>
+        <w:t xml:space="preserve"> (spring data </w:t>
+      </w:r>
+      <w:proofErr w:type="spellStart"/>
+      <w:r>
+        <w:t>jpa</w:t>
+      </w:r>
+      <w:proofErr w:type="spellEnd"/>
+      <w:r>
+        <w:t>) to connect with database</w:t>
       </w:r>
     </w:p>
     <w:p>
@@ -985,8 +1675,13 @@
           <w:numId w:val="1"/>
         </w:numPr>
       </w:pPr>
-      <w:r>
-        <w:t>Mysql driver</w:t>
+      <w:proofErr w:type="spellStart"/>
+      <w:r>
+        <w:t>Mysql</w:t>
+      </w:r>
+      <w:proofErr w:type="spellEnd"/>
+      <w:r>
+        <w:t xml:space="preserve"> driver</w:t>
       </w:r>
     </w:p>
     <w:p/>
@@ -1001,510 +1696,32 @@
         </w:numPr>
       </w:pPr>
       <w:r>
-        <w:t>How to open file / folder to intellije directly using cmd , command :         idea64 .</w:t>
+        <w:t xml:space="preserve">How to open file / folder to </w:t>
+      </w:r>
+      <w:proofErr w:type="spellStart"/>
+      <w:r>
+        <w:t>intellije</w:t>
+      </w:r>
+      <w:proofErr w:type="spellEnd"/>
+      <w:r>
+        <w:t xml:space="preserve"> directly using </w:t>
+      </w:r>
+      <w:proofErr w:type="spellStart"/>
+      <w:proofErr w:type="gramStart"/>
+      <w:r>
+        <w:t>cmd</w:t>
+      </w:r>
+      <w:proofErr w:type="spellEnd"/>
+      <w:r>
+        <w:t xml:space="preserve"> ,</w:t>
+      </w:r>
+      <w:proofErr w:type="gramEnd"/>
+      <w:r>
+        <w:t xml:space="preserve"> command :         idea64 .</w:t>
       </w:r>
     </w:p>
     <w:p/>
     <w:p/>
-    <w:p/>
-    <w:p>
-      <w:pPr>
-        <w:pStyle w:val="ListParagraph"/>
-        <w:numPr>
-          <w:ilvl w:val="0"/>
-          <w:numId w:val="1"/>
-        </w:numPr>
-      </w:pPr>
-      <w:r>
-        <w:t>Error</w:t>
-      </w:r>
-    </w:p>
-    <w:p>
-      <w:pPr>
-        <w:pStyle w:val="ListParagraph"/>
-        <w:ind w:left="405"/>
-      </w:pPr>
-    </w:p>
-    <w:p>
-      <w:pPr>
-        <w:pStyle w:val="ListParagraph"/>
-        <w:ind w:left="405"/>
-      </w:pPr>
-      <w:r>
-        <w:t xml:space="preserve">-&gt;  </w:t>
-      </w:r>
-      <w:r>
-        <w:t>“Cannot resolve org.hibernate:hibernate-core:5.4.30.Final”</w:t>
-      </w:r>
-    </w:p>
-    <w:p>
-      <w:pPr>
-        <w:pStyle w:val="ListParagraph"/>
-        <w:ind w:left="405"/>
-      </w:pPr>
-    </w:p>
-    <w:p>
-      <w:pPr>
-        <w:pStyle w:val="ListParagraph"/>
-        <w:ind w:left="405"/>
-      </w:pPr>
-      <w:r>
-        <w:t>Sol-&gt; degrade the spring version from pom.xml file to “2.3.3.RELEASE”</w:t>
-      </w:r>
-    </w:p>
-    <w:p>
-      <w:pPr>
-        <w:pStyle w:val="ListParagraph"/>
-        <w:ind w:left="405"/>
-      </w:pPr>
-    </w:p>
-    <w:p>
-      <w:pPr>
-        <w:pStyle w:val="ListParagraph"/>
-        <w:ind w:left="405"/>
-      </w:pPr>
-    </w:p>
-    <w:p>
-      <w:pPr>
-        <w:pStyle w:val="ListParagraph"/>
-        <w:ind w:left="405"/>
-      </w:pPr>
-      <w:r>
-        <w:t>-&gt; “</w:t>
-      </w:r>
-      <w:r>
-        <w:t>Use Maven wrapper is not correct maven home, reverting to embedded</w:t>
-      </w:r>
-      <w:r>
-        <w:t>”</w:t>
-      </w:r>
-    </w:p>
-    <w:p>
-      <w:pPr>
-        <w:pStyle w:val="ListParagraph"/>
-        <w:ind w:left="405"/>
-      </w:pPr>
-      <w:r>
-        <w:t xml:space="preserve">Sol-&gt; </w:t>
-      </w:r>
-      <w:r>
-        <w:t xml:space="preserve">again </w:t>
-      </w:r>
-      <w:r>
-        <w:t>degrade the spring version from pom.xml file to “2.3.3.RELEASE”</w:t>
-      </w:r>
-    </w:p>
-    <w:p>
-      <w:pPr>
-        <w:pStyle w:val="ListParagraph"/>
-        <w:ind w:left="405"/>
-      </w:pPr>
-    </w:p>
-    <w:p>
-      <w:pPr>
-        <w:pStyle w:val="ListParagraph"/>
-        <w:ind w:left="405"/>
-      </w:pPr>
-    </w:p>
-    <w:p>
-      <w:pPr>
-        <w:pStyle w:val="ListParagraph"/>
-        <w:ind w:left="405"/>
-      </w:pPr>
-      <w:r>
-        <w:tab/>
-      </w:r>
-      <w:r>
-        <w:tab/>
-      </w:r>
-    </w:p>
-    <w:p>
-      <w:pPr>
-        <w:pStyle w:val="ListParagraph"/>
-        <w:ind w:left="405"/>
-      </w:pPr>
-      <w:r>
-        <w:tab/>
-      </w:r>
-    </w:p>
-    <w:p>
-      <w:pPr>
-        <w:pStyle w:val="ListParagraph"/>
-        <w:ind w:left="405"/>
-      </w:pPr>
-    </w:p>
-    <w:p>
-      <w:pPr>
-        <w:pStyle w:val="ListParagraph"/>
-        <w:ind w:left="405"/>
-      </w:pPr>
-    </w:p>
-    <w:p>
-      <w:pPr>
-        <w:pStyle w:val="ListParagraph"/>
-        <w:ind w:left="405"/>
-      </w:pPr>
-    </w:p>
-    <w:p>
-      <w:pPr>
-        <w:pStyle w:val="ListParagraph"/>
-        <w:ind w:left="405"/>
-      </w:pPr>
-    </w:p>
-    <w:p>
-      <w:pPr>
-        <w:pStyle w:val="ListParagraph"/>
-        <w:ind w:left="405"/>
-      </w:pPr>
-    </w:p>
-    <w:p>
-      <w:pPr>
-        <w:pStyle w:val="ListParagraph"/>
-        <w:ind w:left="405"/>
-      </w:pPr>
-    </w:p>
-    <w:p>
-      <w:pPr>
-        <w:pStyle w:val="ListParagraph"/>
-        <w:ind w:left="405"/>
-      </w:pPr>
-    </w:p>
-    <w:p>
-      <w:pPr>
-        <w:pStyle w:val="ListParagraph"/>
-        <w:ind w:left="405"/>
-      </w:pPr>
-    </w:p>
-    <w:p>
-      <w:pPr>
-        <w:pStyle w:val="ListParagraph"/>
-        <w:ind w:left="405"/>
-      </w:pPr>
-    </w:p>
-    <w:p>
-      <w:pPr>
-        <w:pStyle w:val="ListParagraph"/>
-        <w:ind w:left="405"/>
-      </w:pPr>
-      <w:r>
-        <w:t>-&gt; Plugin “</w:t>
-      </w:r>
-      <w:r>
-        <w:t>spring-boot-maven-plugin</w:t>
-      </w:r>
-      <w:r>
-        <w:t>” not found</w:t>
-      </w:r>
-    </w:p>
-    <w:p>
-      <w:pPr>
-        <w:pStyle w:val="ListParagraph"/>
-        <w:ind w:left="405"/>
-      </w:pPr>
-      <w:r>
-        <w:t xml:space="preserve">Sol -&gt; add version below this error </w:t>
-      </w:r>
-    </w:p>
-    <w:p>
-      <w:pPr>
-        <w:pStyle w:val="ListParagraph"/>
-        <w:ind w:left="405"/>
-      </w:pPr>
-      <w:r>
-        <w:t xml:space="preserve">             &lt;version&gt;2.7.0&lt;/version&gt;, 2.7.0 is version of spring boot</w:t>
-      </w:r>
-    </w:p>
-    <w:p>
-      <w:pPr>
-        <w:pStyle w:val="ListParagraph"/>
-        <w:ind w:left="405"/>
-      </w:pPr>
-    </w:p>
-    <w:p>
-      <w:pPr>
-        <w:shd w:val="clear" w:color="auto" w:fill="2B2B2B"/>
-        <w:tabs>
-          <w:tab w:val="left" w:pos="916"/>
-          <w:tab w:val="left" w:pos="1832"/>
-          <w:tab w:val="left" w:pos="2748"/>
-          <w:tab w:val="left" w:pos="3664"/>
-          <w:tab w:val="left" w:pos="4580"/>
-          <w:tab w:val="left" w:pos="5496"/>
-          <w:tab w:val="left" w:pos="6412"/>
-          <w:tab w:val="left" w:pos="7328"/>
-          <w:tab w:val="left" w:pos="8244"/>
-          <w:tab w:val="left" w:pos="9160"/>
-          <w:tab w:val="left" w:pos="10076"/>
-          <w:tab w:val="left" w:pos="10992"/>
-          <w:tab w:val="left" w:pos="11908"/>
-          <w:tab w:val="left" w:pos="12824"/>
-          <w:tab w:val="left" w:pos="13740"/>
-          <w:tab w:val="left" w:pos="14656"/>
-        </w:tabs>
-        <w:spacing w:after="0" w:line="240" w:lineRule="auto"/>
-        <w:rPr>
-          <w:rFonts w:ascii="Courier New" w:eastAsia="Times New Roman" w:hAnsi="Courier New" w:cs="Courier New"/>
-          <w:color w:val="E8BF6A"/>
-          <w:sz w:val="20"/>
-          <w:szCs w:val="20"/>
-          <w:lang w:eastAsia="en-IN"/>
-        </w:rPr>
-      </w:pPr>
-      <w:r>
-        <w:rPr>
-          <w:rFonts w:ascii="Courier New" w:eastAsia="Times New Roman" w:hAnsi="Courier New" w:cs="Courier New"/>
-          <w:color w:val="E8BF6A"/>
-          <w:sz w:val="20"/>
-          <w:szCs w:val="20"/>
-          <w:lang w:eastAsia="en-IN"/>
-        </w:rPr>
-        <w:t>&lt;build&gt;</w:t>
-      </w:r>
-      <w:r>
-        <w:rPr>
-          <w:rFonts w:ascii="Courier New" w:eastAsia="Times New Roman" w:hAnsi="Courier New" w:cs="Courier New"/>
-          <w:color w:val="E8BF6A"/>
-          <w:sz w:val="20"/>
-          <w:szCs w:val="20"/>
-          <w:lang w:eastAsia="en-IN"/>
-        </w:rPr>
-        <w:br/>
-        <w:t xml:space="preserve">   &lt;plugins&gt;</w:t>
-      </w:r>
-      <w:r>
-        <w:rPr>
-          <w:rFonts w:ascii="Courier New" w:eastAsia="Times New Roman" w:hAnsi="Courier New" w:cs="Courier New"/>
-          <w:color w:val="E8BF6A"/>
-          <w:sz w:val="20"/>
-          <w:szCs w:val="20"/>
-          <w:lang w:eastAsia="en-IN"/>
-        </w:rPr>
-        <w:br/>
-        <w:t xml:space="preserve">      &lt;plugin&gt;</w:t>
-      </w:r>
-      <w:r>
-        <w:rPr>
-          <w:rFonts w:ascii="Courier New" w:eastAsia="Times New Roman" w:hAnsi="Courier New" w:cs="Courier New"/>
-          <w:color w:val="E8BF6A"/>
-          <w:sz w:val="20"/>
-          <w:szCs w:val="20"/>
-          <w:lang w:eastAsia="en-IN"/>
-        </w:rPr>
-        <w:br/>
-        <w:t xml:space="preserve">         &lt;groupId&gt;</w:t>
-      </w:r>
-      <w:r>
-        <w:rPr>
-          <w:rFonts w:ascii="Courier New" w:eastAsia="Times New Roman" w:hAnsi="Courier New" w:cs="Courier New"/>
-          <w:color w:val="A9B7C6"/>
-          <w:sz w:val="20"/>
-          <w:szCs w:val="20"/>
-          <w:lang w:eastAsia="en-IN"/>
-        </w:rPr>
-        <w:t>org.springframework.boot</w:t>
-      </w:r>
-      <w:r>
-        <w:rPr>
-          <w:rFonts w:ascii="Courier New" w:eastAsia="Times New Roman" w:hAnsi="Courier New" w:cs="Courier New"/>
-          <w:color w:val="E8BF6A"/>
-          <w:sz w:val="20"/>
-          <w:szCs w:val="20"/>
-          <w:lang w:eastAsia="en-IN"/>
-        </w:rPr>
-        <w:t>&lt;/groupId&gt;</w:t>
-      </w:r>
-      <w:r>
-        <w:rPr>
-          <w:rFonts w:ascii="Courier New" w:eastAsia="Times New Roman" w:hAnsi="Courier New" w:cs="Courier New"/>
-          <w:color w:val="E8BF6A"/>
-          <w:sz w:val="20"/>
-          <w:szCs w:val="20"/>
-          <w:lang w:eastAsia="en-IN"/>
-        </w:rPr>
-        <w:br/>
-        <w:t xml:space="preserve">         &lt;artifactId&gt;</w:t>
-      </w:r>
-      <w:r>
-        <w:rPr>
-          <w:rFonts w:ascii="Courier New" w:eastAsia="Times New Roman" w:hAnsi="Courier New" w:cs="Courier New"/>
-          <w:color w:val="A9B7C6"/>
-          <w:sz w:val="20"/>
-          <w:szCs w:val="20"/>
-          <w:lang w:eastAsia="en-IN"/>
-        </w:rPr>
-        <w:t>spring-boot-maven-plugin</w:t>
-      </w:r>
-      <w:r>
-        <w:rPr>
-          <w:rFonts w:ascii="Courier New" w:eastAsia="Times New Roman" w:hAnsi="Courier New" w:cs="Courier New"/>
-          <w:color w:val="E8BF6A"/>
-          <w:sz w:val="20"/>
-          <w:szCs w:val="20"/>
-          <w:lang w:eastAsia="en-IN"/>
-        </w:rPr>
-        <w:t>&lt;/artifactId&gt;</w:t>
-      </w:r>
-      <w:r>
-        <w:rPr>
-          <w:rFonts w:ascii="Courier New" w:eastAsia="Times New Roman" w:hAnsi="Courier New" w:cs="Courier New"/>
-          <w:color w:val="E8BF6A"/>
-          <w:sz w:val="20"/>
-          <w:szCs w:val="20"/>
-          <w:lang w:eastAsia="en-IN"/>
-        </w:rPr>
-        <w:t xml:space="preserve">  //here we were                      </w:t>
-      </w:r>
-    </w:p>
-    <w:p>
-      <w:pPr>
-        <w:shd w:val="clear" w:color="auto" w:fill="2B2B2B"/>
-        <w:tabs>
-          <w:tab w:val="left" w:pos="916"/>
-          <w:tab w:val="left" w:pos="1832"/>
-          <w:tab w:val="left" w:pos="2748"/>
-          <w:tab w:val="left" w:pos="3664"/>
-          <w:tab w:val="left" w:pos="4580"/>
-          <w:tab w:val="left" w:pos="5496"/>
-          <w:tab w:val="left" w:pos="6412"/>
-          <w:tab w:val="left" w:pos="7328"/>
-          <w:tab w:val="left" w:pos="8244"/>
-          <w:tab w:val="left" w:pos="9160"/>
-          <w:tab w:val="left" w:pos="10076"/>
-          <w:tab w:val="left" w:pos="10992"/>
-          <w:tab w:val="left" w:pos="11908"/>
-          <w:tab w:val="left" w:pos="12824"/>
-          <w:tab w:val="left" w:pos="13740"/>
-          <w:tab w:val="left" w:pos="14656"/>
-        </w:tabs>
-        <w:spacing w:after="0" w:line="240" w:lineRule="auto"/>
-        <w:rPr>
-          <w:rFonts w:ascii="Courier New" w:eastAsia="Times New Roman" w:hAnsi="Courier New" w:cs="Courier New"/>
-          <w:color w:val="A9B7C6"/>
-          <w:sz w:val="20"/>
-          <w:szCs w:val="20"/>
-          <w:lang w:eastAsia="en-IN"/>
-        </w:rPr>
-      </w:pPr>
-      <w:r>
-        <w:rPr>
-          <w:rFonts w:ascii="Courier New" w:eastAsia="Times New Roman" w:hAnsi="Courier New" w:cs="Courier New"/>
-          <w:color w:val="E8BF6A"/>
-          <w:sz w:val="20"/>
-          <w:szCs w:val="20"/>
-          <w:lang w:eastAsia="en-IN"/>
-        </w:rPr>
-        <w:t>seeing the error</w:t>
-      </w:r>
-      <w:r>
-        <w:rPr>
-          <w:rFonts w:ascii="Courier New" w:eastAsia="Times New Roman" w:hAnsi="Courier New" w:cs="Courier New"/>
-          <w:color w:val="E8BF6A"/>
-          <w:sz w:val="20"/>
-          <w:szCs w:val="20"/>
-          <w:lang w:eastAsia="en-IN"/>
-        </w:rPr>
-        <w:br/>
-        <w:t xml:space="preserve">         &lt;version&gt;</w:t>
-      </w:r>
-      <w:r>
-        <w:rPr>
-          <w:rFonts w:ascii="Courier New" w:eastAsia="Times New Roman" w:hAnsi="Courier New" w:cs="Courier New"/>
-          <w:color w:val="A9B7C6"/>
-          <w:sz w:val="20"/>
-          <w:szCs w:val="20"/>
-          <w:lang w:eastAsia="en-IN"/>
-        </w:rPr>
-        <w:t>2.7.0</w:t>
-      </w:r>
-      <w:r>
-        <w:rPr>
-          <w:rFonts w:ascii="Courier New" w:eastAsia="Times New Roman" w:hAnsi="Courier New" w:cs="Courier New"/>
-          <w:color w:val="E8BF6A"/>
-          <w:sz w:val="20"/>
-          <w:szCs w:val="20"/>
-          <w:lang w:eastAsia="en-IN"/>
-        </w:rPr>
-        <w:t>&lt;/version&gt;</w:t>
-      </w:r>
-      <w:r>
-        <w:rPr>
-          <w:rFonts w:ascii="Courier New" w:eastAsia="Times New Roman" w:hAnsi="Courier New" w:cs="Courier New"/>
-          <w:color w:val="E8BF6A"/>
-          <w:sz w:val="20"/>
-          <w:szCs w:val="20"/>
-          <w:lang w:eastAsia="en-IN"/>
-        </w:rPr>
-        <w:t xml:space="preserve"> //adding this line will remove the error</w:t>
-      </w:r>
-      <w:r>
-        <w:rPr>
-          <w:rFonts w:ascii="Courier New" w:eastAsia="Times New Roman" w:hAnsi="Courier New" w:cs="Courier New"/>
-          <w:color w:val="E8BF6A"/>
-          <w:sz w:val="20"/>
-          <w:szCs w:val="20"/>
-          <w:lang w:eastAsia="en-IN"/>
-        </w:rPr>
-        <w:br/>
-        <w:t xml:space="preserve">      &lt;/plugin&gt;</w:t>
-      </w:r>
-      <w:r>
-        <w:rPr>
-          <w:rFonts w:ascii="Courier New" w:eastAsia="Times New Roman" w:hAnsi="Courier New" w:cs="Courier New"/>
-          <w:color w:val="E8BF6A"/>
-          <w:sz w:val="20"/>
-          <w:szCs w:val="20"/>
-          <w:lang w:eastAsia="en-IN"/>
-        </w:rPr>
-        <w:br/>
-        <w:t xml:space="preserve">   &lt;/plugins&gt;</w:t>
-      </w:r>
-      <w:r>
-        <w:rPr>
-          <w:rFonts w:ascii="Courier New" w:eastAsia="Times New Roman" w:hAnsi="Courier New" w:cs="Courier New"/>
-          <w:color w:val="E8BF6A"/>
-          <w:sz w:val="20"/>
-          <w:szCs w:val="20"/>
-          <w:lang w:eastAsia="en-IN"/>
-        </w:rPr>
-        <w:br/>
-        <w:t>&lt;/build&gt;</w:t>
-      </w:r>
-    </w:p>
-    <w:p>
-      <w:pPr>
-        <w:pStyle w:val="ListParagraph"/>
-        <w:ind w:left="405"/>
-      </w:pPr>
-    </w:p>
-    <w:p>
-      <w:pPr>
-        <w:pStyle w:val="ListParagraph"/>
-        <w:ind w:left="405"/>
-      </w:pPr>
-    </w:p>
-    <w:p>
-      <w:pPr>
-        <w:pStyle w:val="ListParagraph"/>
-        <w:ind w:left="405"/>
-      </w:pPr>
-    </w:p>
-    <w:p>
-      <w:pPr>
-        <w:pStyle w:val="ListParagraph"/>
-        <w:numPr>
-          <w:ilvl w:val="0"/>
-          <w:numId w:val="1"/>
-        </w:numPr>
-      </w:pPr>
-      <w:r>
-        <w:t>The last packet sent successfully to the server was 0 milliseconds ago. The driver has not received any packets from the server.</w:t>
-      </w:r>
-    </w:p>
-    <w:p>
-      <w:r>
-        <w:t>Solved: check port number and database connection configuration</w:t>
-      </w:r>
-    </w:p>
     <w:sectPr>
       <w:pgSz w:w="11906" w:h="16838"/>
       <w:pgMar w:top="1440" w:right="1440" w:bottom="1440" w:left="1440" w:header="708" w:footer="708" w:gutter="0"/>
@@ -1873,6 +2090,7 @@
     <w:lsdException w:name="HTML Sample" w:semiHidden="1" w:unhideWhenUsed="1"/>
     <w:lsdException w:name="HTML Typewriter" w:semiHidden="1" w:unhideWhenUsed="1"/>
     <w:lsdException w:name="HTML Variable" w:semiHidden="1" w:unhideWhenUsed="1"/>
+    <w:lsdException w:name="Normal Table" w:semiHidden="1" w:unhideWhenUsed="1"/>
     <w:lsdException w:name="annotation subject" w:semiHidden="1" w:unhideWhenUsed="1"/>
     <w:lsdException w:name="No List" w:semiHidden="1" w:unhideWhenUsed="1"/>
     <w:lsdException w:name="Outline List 1" w:semiHidden="1" w:unhideWhenUsed="1"/>
@@ -1919,8 +2137,10 @@
     <w:lsdException w:name="Table Subtle 2" w:semiHidden="1" w:unhideWhenUsed="1"/>
     <w:lsdException w:name="Table Web 1" w:semiHidden="1" w:unhideWhenUsed="1"/>
     <w:lsdException w:name="Table Web 2" w:semiHidden="1" w:unhideWhenUsed="1"/>
+    <w:lsdException w:name="Table Web 3" w:semiHidden="1" w:unhideWhenUsed="1"/>
     <w:lsdException w:name="Balloon Text" w:semiHidden="1" w:unhideWhenUsed="1"/>
     <w:lsdException w:name="Table Grid" w:uiPriority="39"/>
+    <w:lsdException w:name="Table Theme" w:semiHidden="1" w:unhideWhenUsed="1"/>
     <w:lsdException w:name="Placeholder Text" w:semiHidden="1"/>
     <w:lsdException w:name="No Spacing" w:uiPriority="1" w:qFormat="1"/>
     <w:lsdException w:name="Light Shading" w:uiPriority="60"/>
@@ -2149,6 +2369,7 @@
   <w:style w:type="character" w:default="1" w:styleId="DefaultParagraphFont">
     <w:name w:val="Default Paragraph Font"/>
     <w:uiPriority w:val="1"/>
+    <w:semiHidden/>
     <w:unhideWhenUsed/>
   </w:style>
   <w:style w:type="table" w:default="1" w:styleId="TableNormal">

</xml_diff>